<commit_message>
fix and add images.
</commit_message>
<xml_diff>
--- a/documents/dsi-app.docx
+++ b/documents/dsi-app.docx
@@ -8,559 +8,452 @@
           <w:rFonts w:eastAsia="Times New Roman"/>
         </w:rPr>
       </w:pPr>
-      <w:r>
-        <w:rPr>
-          <w:rFonts w:eastAsia="Times New Roman"/>
+    </w:p>
+    <w:p>
+      <w:pPr>
+        <w:rPr>
+          <w:rFonts w:ascii="Times New Roman" w:eastAsia="Times New Roman" w:hAnsi="Times New Roman" w:cs="Times New Roman"/>
+        </w:rPr>
+      </w:pPr>
+      <w:r>
+        <w:rPr>
+          <w:rFonts w:ascii="Times New Roman" w:eastAsia="Times New Roman" w:hAnsi="Times New Roman" w:cs="Times New Roman"/>
           <w:b/>
           <w:bCs/>
         </w:rPr>
-        <w:t>Descrição do app</w:t>
-      </w:r>
-      <w:r>
-        <w:rPr>
-          <w:rFonts w:eastAsia="Times New Roman"/>
-        </w:rPr>
-        <w:t xml:space="preserve">: O </w:t>
-      </w:r>
-      <w:r>
-        <w:rPr>
-          <w:rFonts w:eastAsia="Times New Roman"/>
-        </w:rPr>
-        <w:t xml:space="preserve">SR Manager </w:t>
-      </w:r>
-      <w:r>
-        <w:rPr>
-          <w:rFonts w:eastAsia="Times New Roman"/>
-        </w:rPr>
-        <w:t>é um aplicativo de gerenciamento de micro empresas</w:t>
-      </w:r>
-      <w:r>
-        <w:rPr>
-          <w:rFonts w:eastAsia="Times New Roman"/>
-        </w:rPr>
-        <w:t xml:space="preserve"> de vendas</w:t>
-      </w:r>
-      <w:r>
-        <w:rPr>
-          <w:rFonts w:eastAsia="Times New Roman"/>
-        </w:rPr>
-        <w:t xml:space="preserve">. O objetivo do app é auxiliar pequenos empreendedores </w:t>
-      </w:r>
-      <w:r>
-        <w:rPr>
-          <w:rFonts w:eastAsia="Times New Roman"/>
-        </w:rPr>
-        <w:t>na gestão de funcionários, vendas</w:t>
-      </w:r>
-      <w:r>
-        <w:rPr>
-          <w:rFonts w:eastAsia="Times New Roman"/>
-        </w:rPr>
-        <w:t xml:space="preserve"> e</w:t>
-      </w:r>
-      <w:r>
-        <w:rPr>
-          <w:rFonts w:eastAsia="Times New Roman"/>
-        </w:rPr>
-        <w:t xml:space="preserve"> </w:t>
-      </w:r>
-      <w:r>
-        <w:rPr>
-          <w:rFonts w:eastAsia="Times New Roman"/>
-        </w:rPr>
-        <w:t xml:space="preserve">na </w:t>
-      </w:r>
-      <w:r>
-        <w:rPr>
-          <w:rFonts w:eastAsia="Times New Roman"/>
-        </w:rPr>
-        <w:t>movimentação de dinheiro</w:t>
-      </w:r>
-      <w:r>
-        <w:rPr>
-          <w:rFonts w:eastAsia="Times New Roman"/>
-        </w:rPr>
-        <w:t xml:space="preserve">. Além disso, o app fornece aos funcionários das empresas cadastradas a possibilidade de verificar e inspecionar sua posição na empresa.  </w:t>
-      </w:r>
-    </w:p>
-    <w:p>
-      <w:pPr>
-        <w:rPr>
-          <w:rFonts w:ascii="Times New Roman" w:eastAsia="Times New Roman" w:hAnsi="Times New Roman" w:cs="Times New Roman"/>
-        </w:rPr>
-      </w:pPr>
-      <w:r>
-        <w:rPr>
-          <w:rFonts w:eastAsia="Times New Roman"/>
-        </w:rPr>
-        <w:t>Ademais</w:t>
-      </w:r>
-      <w:r>
-        <w:rPr>
-          <w:rFonts w:eastAsia="Times New Roman"/>
-        </w:rPr>
-        <w:t xml:space="preserve"> o app fornece uma página onde possíveis clientes podem consultar e comparar diversos produtos vendidos pelas empresas cadastradas. </w:t>
-      </w:r>
-    </w:p>
-    <w:p>
-      <w:pPr>
-        <w:rPr>
-          <w:rFonts w:ascii="Times New Roman" w:eastAsia="Times New Roman" w:hAnsi="Times New Roman" w:cs="Times New Roman"/>
-        </w:rPr>
-      </w:pPr>
-    </w:p>
-    <w:p>
-      <w:pPr>
-        <w:rPr>
-          <w:rFonts w:ascii="Times New Roman" w:eastAsia="Times New Roman" w:hAnsi="Times New Roman" w:cs="Times New Roman"/>
-        </w:rPr>
-      </w:pPr>
-    </w:p>
-    <w:p>
-      <w:pPr>
-        <w:rPr>
-          <w:rFonts w:eastAsia="Times New Roman"/>
-          <w:b/>
-        </w:rPr>
-      </w:pPr>
-      <w:r>
-        <w:rPr>
-          <w:rFonts w:eastAsia="Times New Roman"/>
-          <w:b/>
-        </w:rPr>
-        <w:t>Funcionalidades para CEO:</w:t>
-      </w:r>
-    </w:p>
-    <w:p>
-      <w:pPr>
-        <w:numPr>
-          <w:ilvl w:val="0"/>
-          <w:numId w:val="4"/>
-        </w:numPr>
-        <w:rPr>
-          <w:rFonts w:eastAsia="Times New Roman"/>
-          <w:b/>
-        </w:rPr>
-      </w:pPr>
-      <w:r>
-        <w:rPr>
-          <w:rFonts w:eastAsia="Times New Roman"/>
-          <w:b/>
-        </w:rPr>
-        <w:t>Finanças.</w:t>
-      </w:r>
-    </w:p>
-    <w:p>
-      <w:pPr>
-        <w:ind w:left="1440"/>
-        <w:rPr>
-          <w:rFonts w:eastAsia="Times New Roman"/>
-        </w:rPr>
-      </w:pPr>
-      <w:r>
-        <w:rPr>
-          <w:rFonts w:eastAsia="Times New Roman"/>
-        </w:rPr>
-        <w:t xml:space="preserve">- Caixa: </w:t>
-      </w:r>
-    </w:p>
-    <w:p>
-      <w:pPr>
-        <w:ind w:left="1440"/>
-        <w:rPr>
-          <w:rFonts w:eastAsia="Times New Roman"/>
-        </w:rPr>
-      </w:pPr>
-      <w:r>
-        <w:rPr>
-          <w:rFonts w:eastAsia="Times New Roman"/>
-        </w:rPr>
-        <w:t>- Despesas.</w:t>
-      </w:r>
-    </w:p>
-    <w:p>
-      <w:pPr>
-        <w:ind w:left="1440"/>
-        <w:rPr>
-          <w:rFonts w:eastAsia="Times New Roman"/>
-        </w:rPr>
-      </w:pPr>
-      <w:r>
-        <w:rPr>
-          <w:rFonts w:eastAsia="Times New Roman"/>
-        </w:rPr>
-        <w:t>- Investimentos.</w:t>
-      </w:r>
-    </w:p>
-    <w:p>
-      <w:pPr>
-        <w:ind w:left="1440"/>
-        <w:rPr>
-          <w:rFonts w:eastAsia="Times New Roman"/>
-        </w:rPr>
-      </w:pPr>
-      <w:r>
-        <w:rPr>
-          <w:rFonts w:eastAsia="Times New Roman"/>
-        </w:rPr>
-        <w:t>- Histórico de ações.</w:t>
-      </w:r>
-    </w:p>
-    <w:p>
-      <w:pPr>
-        <w:ind w:left="1440"/>
-        <w:rPr>
-          <w:rFonts w:eastAsia="Times New Roman"/>
-          <w:b/>
-        </w:rPr>
-      </w:pPr>
-    </w:p>
-    <w:p>
-      <w:pPr>
-        <w:numPr>
-          <w:ilvl w:val="0"/>
-          <w:numId w:val="4"/>
-        </w:numPr>
-        <w:rPr>
-          <w:rFonts w:eastAsia="Times New Roman"/>
-          <w:b/>
-        </w:rPr>
-      </w:pPr>
-      <w:r>
-        <w:rPr>
-          <w:rFonts w:eastAsia="Times New Roman"/>
-          <w:b/>
-        </w:rPr>
-        <w:t>Funcionários</w:t>
-      </w:r>
-      <w:r>
-        <w:rPr>
-          <w:rFonts w:eastAsia="Times New Roman"/>
-        </w:rPr>
-        <w:t>:</w:t>
-      </w:r>
-    </w:p>
-    <w:p>
-      <w:pPr>
-        <w:ind w:left="1440"/>
-        <w:rPr>
-          <w:rFonts w:eastAsia="Times New Roman"/>
-        </w:rPr>
-      </w:pPr>
-      <w:r>
-        <w:rPr>
-          <w:rFonts w:eastAsia="Times New Roman"/>
-        </w:rPr>
-        <w:t>- CRUD.</w:t>
-      </w:r>
-    </w:p>
-    <w:p>
-      <w:pPr>
-        <w:ind w:left="1440"/>
-        <w:rPr>
-          <w:rFonts w:eastAsia="Times New Roman"/>
-        </w:rPr>
-      </w:pPr>
-    </w:p>
-    <w:p>
-      <w:pPr>
-        <w:numPr>
-          <w:ilvl w:val="0"/>
-          <w:numId w:val="4"/>
-        </w:numPr>
-        <w:rPr>
-          <w:rFonts w:eastAsia="Times New Roman"/>
-          <w:b/>
-        </w:rPr>
-      </w:pPr>
-      <w:r>
-        <w:rPr>
-          <w:rFonts w:eastAsia="Times New Roman"/>
-          <w:b/>
-        </w:rPr>
-        <w:t>Produtos:</w:t>
-      </w:r>
-    </w:p>
-    <w:p>
-      <w:pPr>
-        <w:ind w:left="1440"/>
-        <w:rPr>
-          <w:rFonts w:eastAsia="Times New Roman"/>
-          <w:u w:val="single"/>
-        </w:rPr>
-      </w:pPr>
-      <w:r>
-        <w:rPr>
-          <w:rFonts w:eastAsia="Times New Roman"/>
-        </w:rPr>
-        <w:t>- CRUD.</w:t>
-      </w:r>
-    </w:p>
-    <w:p>
-      <w:pPr>
-        <w:rPr>
-          <w:rFonts w:eastAsia="Times New Roman"/>
-        </w:rPr>
-      </w:pPr>
-    </w:p>
-    <w:p>
-      <w:pPr>
-        <w:numPr>
-          <w:ilvl w:val="0"/>
-          <w:numId w:val="4"/>
-        </w:numPr>
-        <w:rPr>
-          <w:rFonts w:eastAsia="Times New Roman"/>
-          <w:b/>
-        </w:rPr>
-      </w:pPr>
-      <w:r>
-        <w:rPr>
-          <w:rFonts w:eastAsia="Times New Roman"/>
-          <w:b/>
-        </w:rPr>
-        <w:t>Vendas:</w:t>
-      </w:r>
-    </w:p>
-    <w:p>
-      <w:pPr>
-        <w:ind w:left="1440"/>
-        <w:rPr>
-          <w:rFonts w:eastAsia="Times New Roman"/>
-        </w:rPr>
-      </w:pPr>
-      <w:r>
-        <w:rPr>
-          <w:rFonts w:eastAsia="Times New Roman"/>
-        </w:rPr>
-        <w:t>- CRUD.</w:t>
-      </w:r>
-    </w:p>
-    <w:p>
-      <w:pPr>
-        <w:rPr>
-          <w:rFonts w:eastAsia="Times New Roman"/>
-        </w:rPr>
-      </w:pPr>
-    </w:p>
-    <w:p>
-      <w:pPr>
-        <w:numPr>
-          <w:ilvl w:val="0"/>
-          <w:numId w:val="5"/>
-        </w:numPr>
-        <w:rPr>
-          <w:rFonts w:eastAsia="Times New Roman"/>
-          <w:b/>
-        </w:rPr>
-      </w:pPr>
-      <w:r>
-        <w:rPr>
-          <w:rFonts w:eastAsia="Times New Roman"/>
-          <w:b/>
-        </w:rPr>
-        <w:t>Estatísticas</w:t>
-      </w:r>
-      <w:r>
-        <w:rPr>
-          <w:rFonts w:eastAsia="Times New Roman"/>
-          <w:b/>
-        </w:rPr>
-        <w:t>:</w:t>
-      </w:r>
-    </w:p>
-    <w:p>
-      <w:pPr>
-        <w:numPr>
-          <w:ilvl w:val="0"/>
-          <w:numId w:val="6"/>
-        </w:numPr>
+        <w:t>App description:</w:t>
+      </w:r>
+      <w:r>
+        <w:rPr>
+          <w:rFonts w:ascii="Times New Roman" w:eastAsia="Times New Roman" w:hAnsi="Times New Roman" w:cs="Times New Roman"/>
+        </w:rPr>
+        <w:t xml:space="preserve"> SR Manager is a management application for micro sales companies. The purpose of the app is to assist small entrepreneurs in managing employees, products, sales and moving money, the app also provides the possibility to predict future earnings based on sales recorded in previous months. In addition, the app provides </w:t>
+      </w:r>
+      <w:r>
+        <w:rPr>
+          <w:rFonts w:ascii="Times New Roman" w:eastAsia="Times New Roman" w:hAnsi="Times New Roman" w:cs="Times New Roman"/>
+        </w:rPr>
+        <w:t xml:space="preserve">to </w:t>
+      </w:r>
+      <w:r>
+        <w:rPr>
+          <w:rFonts w:ascii="Times New Roman" w:eastAsia="Times New Roman" w:hAnsi="Times New Roman" w:cs="Times New Roman"/>
+        </w:rPr>
+        <w:t>employees of registered companies the possibility to check and inspect their position in the company. In addition, the app has a page where potential customers can consult and compare various products sold by registered companies.</w:t>
+      </w:r>
+    </w:p>
+    <w:p>
+      <w:pPr>
+        <w:rPr>
+          <w:rFonts w:ascii="Times New Roman" w:eastAsia="Times New Roman" w:hAnsi="Times New Roman" w:cs="Times New Roman"/>
+        </w:rPr>
+      </w:pPr>
+    </w:p>
+    <w:p>
+      <w:pPr>
+        <w:rPr>
+          <w:rFonts w:ascii="Times New Roman" w:eastAsia="Times New Roman" w:hAnsi="Times New Roman" w:cs="Times New Roman"/>
+        </w:rPr>
+      </w:pPr>
+    </w:p>
+    <w:p>
+      <w:pPr>
         <w:ind w:left="2160"/>
         <w:rPr>
           <w:rFonts w:eastAsia="Times New Roman"/>
         </w:rPr>
       </w:pPr>
-      <w:r>
-        <w:rPr>
-          <w:rFonts w:eastAsia="Times New Roman"/>
-        </w:rPr>
-        <w:t>Vendas por funcionários</w:t>
-      </w:r>
-      <w:r>
-        <w:rPr>
-          <w:rFonts w:eastAsia="Times New Roman"/>
-        </w:rPr>
-        <w:t>.</w:t>
-      </w:r>
-    </w:p>
-    <w:p>
-      <w:pPr>
-        <w:numPr>
-          <w:ilvl w:val="0"/>
-          <w:numId w:val="6"/>
-        </w:numPr>
-        <w:ind w:left="2160"/>
-        <w:rPr>
-          <w:rFonts w:eastAsia="Times New Roman"/>
-        </w:rPr>
-      </w:pPr>
-      <w:r>
-        <w:rPr>
-          <w:rFonts w:eastAsia="Times New Roman"/>
-        </w:rPr>
-        <w:t>Previsão vendas.</w:t>
-      </w:r>
-    </w:p>
-    <w:p>
-      <w:pPr>
-        <w:rPr>
-          <w:rFonts w:eastAsia="Times New Roman"/>
-          <w:b/>
-        </w:rPr>
-      </w:pPr>
-      <w:r>
-        <w:rPr>
-          <w:rFonts w:eastAsia="Times New Roman"/>
-          <w:b/>
-        </w:rPr>
-        <w:t>Funcionalidades para</w:t>
-      </w:r>
-      <w:r>
-        <w:rPr>
-          <w:rFonts w:eastAsia="Times New Roman"/>
-          <w:b/>
-        </w:rPr>
-        <w:t xml:space="preserve"> Funcionários</w:t>
-      </w:r>
-      <w:r>
-        <w:rPr>
-          <w:rFonts w:eastAsia="Times New Roman"/>
-          <w:b/>
-        </w:rPr>
-        <w:t>:</w:t>
-      </w:r>
-    </w:p>
-    <w:p>
-      <w:pPr>
-        <w:numPr>
-          <w:ilvl w:val="0"/>
-          <w:numId w:val="4"/>
-        </w:numPr>
-        <w:rPr>
-          <w:rFonts w:eastAsia="Times New Roman"/>
-          <w:b/>
-        </w:rPr>
-      </w:pPr>
-      <w:r>
-        <w:rPr>
-          <w:rFonts w:eastAsia="Times New Roman"/>
-          <w:b/>
-        </w:rPr>
-        <w:t>Ranking</w:t>
-      </w:r>
-      <w:r>
-        <w:rPr>
-          <w:rFonts w:eastAsia="Times New Roman"/>
-          <w:b/>
-        </w:rPr>
-        <w:t>.</w:t>
-      </w:r>
-    </w:p>
-    <w:p>
-      <w:pPr>
-        <w:ind w:left="1440"/>
-        <w:rPr>
-          <w:rFonts w:eastAsia="Times New Roman"/>
-          <w:b/>
-        </w:rPr>
-      </w:pPr>
-    </w:p>
-    <w:p>
-      <w:pPr>
-        <w:numPr>
-          <w:ilvl w:val="0"/>
-          <w:numId w:val="4"/>
-        </w:numPr>
-        <w:rPr>
-          <w:rFonts w:eastAsia="Times New Roman"/>
+    </w:p>
+    <w:p>
+      <w:pPr>
+        <w:rPr>
+          <w:rFonts w:ascii="Times New Roman" w:eastAsia="Times New Roman" w:hAnsi="Times New Roman" w:cs="Times New Roman"/>
           <w:b/>
           <w:bCs/>
         </w:rPr>
       </w:pPr>
       <w:r>
         <w:rPr>
-          <w:rFonts w:eastAsia="Times New Roman"/>
+          <w:rFonts w:ascii="Times New Roman" w:eastAsia="Times New Roman" w:hAnsi="Times New Roman" w:cs="Times New Roman"/>
           <w:b/>
           <w:bCs/>
         </w:rPr>
-        <w:t>Notas.</w:t>
-      </w:r>
-    </w:p>
-    <w:p>
-      <w:pPr>
-        <w:ind w:left="1440"/>
-        <w:rPr>
-          <w:rFonts w:eastAsia="Times New Roman"/>
-        </w:rPr>
-      </w:pPr>
-      <w:r>
-        <w:rPr>
-          <w:rFonts w:eastAsia="Times New Roman"/>
+        <w:t>Features for CEO:</w:t>
+      </w:r>
+    </w:p>
+    <w:p>
+      <w:pPr>
+        <w:spacing w:line="240" w:lineRule="auto"/>
+        <w:ind w:firstLine="720"/>
+        <w:rPr>
+          <w:rFonts w:ascii="Times New Roman" w:eastAsia="Times New Roman" w:hAnsi="Times New Roman" w:cs="Times New Roman"/>
+        </w:rPr>
+      </w:pPr>
+      <w:r>
+        <w:rPr>
+          <w:rFonts w:ascii="Times New Roman" w:eastAsia="Times New Roman" w:hAnsi="Times New Roman" w:cs="Times New Roman"/>
+        </w:rPr>
+        <w:t>- Finance.</w:t>
+      </w:r>
+    </w:p>
+    <w:p>
+      <w:pPr>
+        <w:spacing w:line="240" w:lineRule="auto"/>
+        <w:ind w:left="720" w:firstLine="720"/>
+        <w:rPr>
+          <w:rFonts w:ascii="Times New Roman" w:eastAsia="Times New Roman" w:hAnsi="Times New Roman" w:cs="Times New Roman"/>
+        </w:rPr>
+      </w:pPr>
+      <w:r>
+        <w:rPr>
+          <w:rFonts w:ascii="Times New Roman" w:eastAsia="Times New Roman" w:hAnsi="Times New Roman" w:cs="Times New Roman"/>
+        </w:rPr>
+        <w:t>- Cashier:</w:t>
+      </w:r>
+    </w:p>
+    <w:p>
+      <w:pPr>
+        <w:spacing w:line="240" w:lineRule="auto"/>
+        <w:ind w:left="720" w:firstLine="720"/>
+        <w:rPr>
+          <w:rFonts w:ascii="Times New Roman" w:eastAsia="Times New Roman" w:hAnsi="Times New Roman" w:cs="Times New Roman"/>
+        </w:rPr>
+      </w:pPr>
+      <w:r>
+        <w:rPr>
+          <w:rFonts w:ascii="Times New Roman" w:eastAsia="Times New Roman" w:hAnsi="Times New Roman" w:cs="Times New Roman"/>
+        </w:rPr>
+        <w:t>- Expenditure.</w:t>
+      </w:r>
+    </w:p>
+    <w:p>
+      <w:pPr>
+        <w:spacing w:line="240" w:lineRule="auto"/>
+        <w:ind w:left="720" w:firstLine="720"/>
+        <w:rPr>
+          <w:rFonts w:ascii="Times New Roman" w:eastAsia="Times New Roman" w:hAnsi="Times New Roman" w:cs="Times New Roman"/>
+        </w:rPr>
+      </w:pPr>
+      <w:r>
+        <w:rPr>
+          <w:rFonts w:ascii="Times New Roman" w:eastAsia="Times New Roman" w:hAnsi="Times New Roman" w:cs="Times New Roman"/>
+        </w:rPr>
+        <w:t>- Investments.</w:t>
+      </w:r>
+    </w:p>
+    <w:p>
+      <w:pPr>
+        <w:spacing w:line="240" w:lineRule="auto"/>
+        <w:ind w:left="720" w:firstLine="720"/>
+        <w:rPr>
+          <w:rFonts w:ascii="Times New Roman" w:eastAsia="Times New Roman" w:hAnsi="Times New Roman" w:cs="Times New Roman"/>
+        </w:rPr>
+      </w:pPr>
+      <w:r>
+        <w:rPr>
+          <w:rFonts w:ascii="Times New Roman" w:eastAsia="Times New Roman" w:hAnsi="Times New Roman" w:cs="Times New Roman"/>
+        </w:rPr>
+        <w:t>- History of actions.</w:t>
+      </w:r>
+    </w:p>
+    <w:p>
+      <w:pPr>
+        <w:spacing w:line="240" w:lineRule="auto"/>
+        <w:rPr>
+          <w:rFonts w:ascii="Times New Roman" w:eastAsia="Times New Roman" w:hAnsi="Times New Roman" w:cs="Times New Roman"/>
+        </w:rPr>
+      </w:pPr>
+    </w:p>
+    <w:p>
+      <w:pPr>
+        <w:spacing w:line="240" w:lineRule="auto"/>
+        <w:ind w:firstLine="720"/>
+        <w:rPr>
+          <w:rFonts w:ascii="Times New Roman" w:eastAsia="Times New Roman" w:hAnsi="Times New Roman" w:cs="Times New Roman"/>
+        </w:rPr>
+      </w:pPr>
+      <w:r>
+        <w:rPr>
+          <w:rFonts w:ascii="Times New Roman" w:eastAsia="Times New Roman" w:hAnsi="Times New Roman" w:cs="Times New Roman"/>
+        </w:rPr>
+        <w:t>-Employees:</w:t>
+      </w:r>
+    </w:p>
+    <w:p>
+      <w:pPr>
+        <w:spacing w:line="240" w:lineRule="auto"/>
+        <w:ind w:left="720" w:firstLine="720"/>
+        <w:rPr>
+          <w:rFonts w:ascii="Times New Roman" w:eastAsia="Times New Roman" w:hAnsi="Times New Roman" w:cs="Times New Roman"/>
+        </w:rPr>
+      </w:pPr>
+      <w:r>
+        <w:rPr>
+          <w:rFonts w:ascii="Times New Roman" w:eastAsia="Times New Roman" w:hAnsi="Times New Roman" w:cs="Times New Roman"/>
         </w:rPr>
         <w:t>- CRUD.</w:t>
       </w:r>
     </w:p>
     <w:p>
       <w:pPr>
-        <w:rPr>
-          <w:rFonts w:eastAsia="Times New Roman"/>
-        </w:rPr>
-      </w:pPr>
-    </w:p>
-    <w:p>
-      <w:pPr>
-        <w:numPr>
-          <w:ilvl w:val="0"/>
-          <w:numId w:val="4"/>
-        </w:numPr>
-        <w:rPr>
-          <w:rFonts w:eastAsia="Times New Roman"/>
+        <w:spacing w:line="240" w:lineRule="auto"/>
+        <w:rPr>
+          <w:rFonts w:ascii="Times New Roman" w:eastAsia="Times New Roman" w:hAnsi="Times New Roman" w:cs="Times New Roman"/>
+        </w:rPr>
+      </w:pPr>
+    </w:p>
+    <w:p>
+      <w:pPr>
+        <w:spacing w:line="240" w:lineRule="auto"/>
+        <w:ind w:left="720"/>
+        <w:rPr>
+          <w:rFonts w:ascii="Times New Roman" w:eastAsia="Times New Roman" w:hAnsi="Times New Roman" w:cs="Times New Roman"/>
+        </w:rPr>
+      </w:pPr>
+      <w:r>
+        <w:rPr>
+          <w:rFonts w:ascii="Times New Roman" w:eastAsia="Times New Roman" w:hAnsi="Times New Roman" w:cs="Times New Roman"/>
+        </w:rPr>
+        <w:t>-Products:</w:t>
+      </w:r>
+    </w:p>
+    <w:p>
+      <w:pPr>
+        <w:spacing w:line="240" w:lineRule="auto"/>
+        <w:ind w:left="720" w:firstLine="720"/>
+        <w:rPr>
+          <w:rFonts w:ascii="Times New Roman" w:eastAsia="Times New Roman" w:hAnsi="Times New Roman" w:cs="Times New Roman"/>
+        </w:rPr>
+      </w:pPr>
+      <w:r>
+        <w:rPr>
+          <w:rFonts w:ascii="Times New Roman" w:eastAsia="Times New Roman" w:hAnsi="Times New Roman" w:cs="Times New Roman"/>
+        </w:rPr>
+        <w:t>- CRUD.</w:t>
+      </w:r>
+    </w:p>
+    <w:p>
+      <w:pPr>
+        <w:spacing w:line="240" w:lineRule="auto"/>
+        <w:rPr>
+          <w:rFonts w:ascii="Times New Roman" w:eastAsia="Times New Roman" w:hAnsi="Times New Roman" w:cs="Times New Roman"/>
+        </w:rPr>
+      </w:pPr>
+    </w:p>
+    <w:p>
+      <w:pPr>
+        <w:spacing w:line="240" w:lineRule="auto"/>
+        <w:ind w:firstLine="720"/>
+        <w:rPr>
+          <w:rFonts w:ascii="Times New Roman" w:eastAsia="Times New Roman" w:hAnsi="Times New Roman" w:cs="Times New Roman"/>
+        </w:rPr>
+      </w:pPr>
+      <w:r>
+        <w:rPr>
+          <w:rFonts w:ascii="Times New Roman" w:eastAsia="Times New Roman" w:hAnsi="Times New Roman" w:cs="Times New Roman"/>
+        </w:rPr>
+        <w:t>-Sales:</w:t>
+      </w:r>
+    </w:p>
+    <w:p>
+      <w:pPr>
+        <w:spacing w:line="240" w:lineRule="auto"/>
+        <w:ind w:left="720" w:firstLine="720"/>
+        <w:rPr>
+          <w:rFonts w:ascii="Times New Roman" w:eastAsia="Times New Roman" w:hAnsi="Times New Roman" w:cs="Times New Roman"/>
+        </w:rPr>
+      </w:pPr>
+      <w:r>
+        <w:rPr>
+          <w:rFonts w:ascii="Times New Roman" w:eastAsia="Times New Roman" w:hAnsi="Times New Roman" w:cs="Times New Roman"/>
+        </w:rPr>
+        <w:t>- CRUD.</w:t>
+      </w:r>
+    </w:p>
+    <w:p>
+      <w:pPr>
+        <w:spacing w:line="240" w:lineRule="auto"/>
+        <w:rPr>
+          <w:rFonts w:ascii="Times New Roman" w:eastAsia="Times New Roman" w:hAnsi="Times New Roman" w:cs="Times New Roman"/>
+        </w:rPr>
+      </w:pPr>
+    </w:p>
+    <w:p>
+      <w:pPr>
+        <w:spacing w:line="240" w:lineRule="auto"/>
+        <w:ind w:firstLine="720"/>
+        <w:rPr>
+          <w:rFonts w:ascii="Times New Roman" w:eastAsia="Times New Roman" w:hAnsi="Times New Roman" w:cs="Times New Roman"/>
+        </w:rPr>
+      </w:pPr>
+      <w:r>
+        <w:rPr>
+          <w:rFonts w:ascii="Times New Roman" w:eastAsia="Times New Roman" w:hAnsi="Times New Roman" w:cs="Times New Roman"/>
+        </w:rPr>
+        <w:t>-Statistics:</w:t>
+      </w:r>
+    </w:p>
+    <w:p>
+      <w:pPr>
+        <w:spacing w:line="240" w:lineRule="auto"/>
+        <w:ind w:left="720" w:firstLine="720"/>
+        <w:rPr>
+          <w:rFonts w:ascii="Times New Roman" w:eastAsia="Times New Roman" w:hAnsi="Times New Roman" w:cs="Times New Roman"/>
+        </w:rPr>
+      </w:pPr>
+      <w:r>
+        <w:rPr>
+          <w:rFonts w:ascii="Times New Roman" w:eastAsia="Times New Roman" w:hAnsi="Times New Roman" w:cs="Times New Roman"/>
+        </w:rPr>
+        <w:t>- Sales by employees.</w:t>
+      </w:r>
+    </w:p>
+    <w:p>
+      <w:pPr>
+        <w:spacing w:line="240" w:lineRule="auto"/>
+        <w:ind w:left="720" w:firstLine="720"/>
+        <w:rPr>
+          <w:rFonts w:ascii="Times New Roman" w:eastAsia="Times New Roman" w:hAnsi="Times New Roman" w:cs="Times New Roman"/>
+        </w:rPr>
+      </w:pPr>
+      <w:r>
+        <w:rPr>
+          <w:rFonts w:ascii="Times New Roman" w:eastAsia="Times New Roman" w:hAnsi="Times New Roman" w:cs="Times New Roman"/>
+        </w:rPr>
+        <w:t>- Sales forecast.</w:t>
+      </w:r>
+    </w:p>
+    <w:p>
+      <w:pPr>
+        <w:rPr>
+          <w:rFonts w:eastAsia="Times New Roman"/>
+        </w:rPr>
+      </w:pPr>
+    </w:p>
+    <w:p>
+      <w:pPr>
+        <w:rPr>
+          <w:rFonts w:ascii="Times New Roman" w:eastAsia="Times New Roman" w:hAnsi="Times New Roman" w:cs="Times New Roman"/>
           <w:b/>
-        </w:rPr>
-      </w:pPr>
-      <w:r>
-        <w:rPr>
-          <w:rFonts w:eastAsia="Times New Roman"/>
+          <w:bCs/>
+        </w:rPr>
+      </w:pPr>
+      <w:r>
+        <w:rPr>
+          <w:rFonts w:ascii="Times New Roman" w:eastAsia="Times New Roman" w:hAnsi="Times New Roman" w:cs="Times New Roman"/>
           <w:b/>
-        </w:rPr>
-        <w:t>Vendas:</w:t>
-      </w:r>
-    </w:p>
-    <w:p>
-      <w:pPr>
-        <w:ind w:left="1440"/>
-        <w:rPr>
-          <w:rFonts w:eastAsia="Times New Roman"/>
-        </w:rPr>
-      </w:pPr>
-      <w:r>
-        <w:rPr>
-          <w:rFonts w:eastAsia="Times New Roman"/>
+          <w:bCs/>
+        </w:rPr>
+        <w:t>Features for Employees:</w:t>
+      </w:r>
+    </w:p>
+    <w:p>
+      <w:pPr>
+        <w:spacing w:line="240" w:lineRule="auto"/>
+        <w:ind w:firstLine="720"/>
+        <w:rPr>
+          <w:rFonts w:ascii="Times New Roman" w:eastAsia="Times New Roman" w:hAnsi="Times New Roman" w:cs="Times New Roman"/>
+        </w:rPr>
+      </w:pPr>
+      <w:r>
+        <w:rPr>
+          <w:rFonts w:ascii="Times New Roman" w:eastAsia="Times New Roman" w:hAnsi="Times New Roman" w:cs="Times New Roman"/>
+        </w:rPr>
+        <w:t>- Ranking.</w:t>
+      </w:r>
+    </w:p>
+    <w:p>
+      <w:pPr>
+        <w:spacing w:line="240" w:lineRule="auto"/>
+        <w:rPr>
+          <w:rFonts w:ascii="Times New Roman" w:eastAsia="Times New Roman" w:hAnsi="Times New Roman" w:cs="Times New Roman"/>
+        </w:rPr>
+      </w:pPr>
+    </w:p>
+    <w:p>
+      <w:pPr>
+        <w:spacing w:line="240" w:lineRule="auto"/>
+        <w:ind w:firstLine="720"/>
+        <w:rPr>
+          <w:rFonts w:ascii="Times New Roman" w:eastAsia="Times New Roman" w:hAnsi="Times New Roman" w:cs="Times New Roman"/>
+        </w:rPr>
+      </w:pPr>
+      <w:r>
+        <w:rPr>
+          <w:rFonts w:ascii="Times New Roman" w:eastAsia="Times New Roman" w:hAnsi="Times New Roman" w:cs="Times New Roman"/>
+        </w:rPr>
+        <w:t>-</w:t>
+      </w:r>
+      <w:r>
+        <w:rPr>
+          <w:rFonts w:ascii="Times New Roman" w:eastAsia="Times New Roman" w:hAnsi="Times New Roman" w:cs="Times New Roman"/>
+        </w:rPr>
+        <w:t>Notes</w:t>
+      </w:r>
+      <w:r>
+        <w:rPr>
+          <w:rFonts w:ascii="Times New Roman" w:eastAsia="Times New Roman" w:hAnsi="Times New Roman" w:cs="Times New Roman"/>
+        </w:rPr>
+        <w:t>.</w:t>
+      </w:r>
+    </w:p>
+    <w:p>
+      <w:pPr>
+        <w:spacing w:line="240" w:lineRule="auto"/>
+        <w:ind w:left="720" w:firstLine="720"/>
+        <w:rPr>
+          <w:rFonts w:ascii="Times New Roman" w:eastAsia="Times New Roman" w:hAnsi="Times New Roman" w:cs="Times New Roman"/>
+        </w:rPr>
+      </w:pPr>
+      <w:r>
+        <w:rPr>
+          <w:rFonts w:ascii="Times New Roman" w:eastAsia="Times New Roman" w:hAnsi="Times New Roman" w:cs="Times New Roman"/>
         </w:rPr>
         <w:t>- CRUD.</w:t>
       </w:r>
     </w:p>
     <w:p>
       <w:pPr>
-        <w:rPr>
-          <w:rFonts w:eastAsia="Times New Roman"/>
-        </w:rPr>
-      </w:pPr>
-    </w:p>
-    <w:p>
-      <w:pPr>
-        <w:rPr>
-          <w:rFonts w:eastAsia="Times New Roman"/>
+        <w:spacing w:line="240" w:lineRule="auto"/>
+        <w:rPr>
+          <w:rFonts w:ascii="Times New Roman" w:eastAsia="Times New Roman" w:hAnsi="Times New Roman" w:cs="Times New Roman"/>
+        </w:rPr>
+      </w:pPr>
+    </w:p>
+    <w:p>
+      <w:pPr>
+        <w:spacing w:line="240" w:lineRule="auto"/>
+        <w:ind w:firstLine="720"/>
+        <w:rPr>
+          <w:rFonts w:ascii="Times New Roman" w:eastAsia="Times New Roman" w:hAnsi="Times New Roman" w:cs="Times New Roman"/>
+        </w:rPr>
+      </w:pPr>
+      <w:r>
+        <w:rPr>
+          <w:rFonts w:ascii="Times New Roman" w:eastAsia="Times New Roman" w:hAnsi="Times New Roman" w:cs="Times New Roman"/>
+        </w:rPr>
+        <w:t>-Sales:</w:t>
+      </w:r>
+    </w:p>
+    <w:p>
+      <w:pPr>
+        <w:spacing w:line="240" w:lineRule="auto"/>
+        <w:ind w:left="720" w:firstLine="720"/>
+        <w:rPr>
+          <w:rFonts w:ascii="Times New Roman" w:eastAsia="Times New Roman" w:hAnsi="Times New Roman" w:cs="Times New Roman"/>
+        </w:rPr>
+      </w:pPr>
+      <w:r>
+        <w:rPr>
+          <w:rFonts w:ascii="Times New Roman" w:eastAsia="Times New Roman" w:hAnsi="Times New Roman" w:cs="Times New Roman"/>
+        </w:rPr>
+        <w:t>- CRUD.</w:t>
+      </w:r>
+    </w:p>
+    <w:p>
+      <w:pPr>
+        <w:rPr>
+          <w:rFonts w:ascii="Times New Roman" w:eastAsia="Times New Roman" w:hAnsi="Times New Roman" w:cs="Times New Roman"/>
           <w:b/>
         </w:rPr>
       </w:pPr>
@@ -568,260 +461,195 @@
     <w:p>
       <w:pPr>
         <w:rPr>
-          <w:rFonts w:eastAsia="Times New Roman"/>
-        </w:rPr>
-      </w:pPr>
-      <w:r>
-        <w:rPr>
-          <w:rFonts w:eastAsia="Times New Roman"/>
+          <w:rFonts w:ascii="Times New Roman" w:eastAsia="Times New Roman" w:hAnsi="Times New Roman" w:cs="Times New Roman"/>
           <w:b/>
-        </w:rPr>
-        <w:t>Funcionalidades para Clientes</w:t>
-      </w:r>
-      <w:r>
-        <w:rPr>
-          <w:rFonts w:eastAsia="Times New Roman"/>
+          <w:bCs/>
+        </w:rPr>
+      </w:pPr>
+      <w:r>
+        <w:rPr>
+          <w:rFonts w:ascii="Times New Roman" w:eastAsia="Times New Roman" w:hAnsi="Times New Roman" w:cs="Times New Roman"/>
           <w:b/>
-        </w:rPr>
-        <w:t>:</w:t>
-      </w:r>
-    </w:p>
-    <w:p>
-      <w:pPr>
-        <w:numPr>
-          <w:ilvl w:val="0"/>
-          <w:numId w:val="3"/>
-        </w:numPr>
-        <w:ind w:left="1418"/>
-        <w:rPr>
-          <w:rFonts w:eastAsia="Times New Roman"/>
-        </w:rPr>
-      </w:pPr>
-      <w:r>
-        <w:rPr>
-          <w:rFonts w:eastAsia="Times New Roman"/>
-        </w:rPr>
-        <w:t>Consulta de produtos.</w:t>
+          <w:bCs/>
+        </w:rPr>
+        <w:t>Customer Features:</w:t>
+      </w:r>
+    </w:p>
+    <w:p>
+      <w:pPr>
+        <w:ind w:firstLine="720"/>
+        <w:rPr>
+          <w:rFonts w:ascii="Times New Roman" w:eastAsia="Times New Roman" w:hAnsi="Times New Roman" w:cs="Times New Roman"/>
+        </w:rPr>
+      </w:pPr>
+      <w:r>
+        <w:rPr>
+          <w:rFonts w:ascii="Times New Roman" w:eastAsia="Times New Roman" w:hAnsi="Times New Roman" w:cs="Times New Roman"/>
+        </w:rPr>
+        <w:t>- Consultation of products.</w:t>
+      </w:r>
+    </w:p>
+    <w:p>
+      <w:pPr>
+        <w:rPr>
+          <w:rFonts w:ascii="Times New Roman" w:eastAsia="Times New Roman" w:hAnsi="Times New Roman" w:cs="Times New Roman"/>
+        </w:rPr>
+      </w:pPr>
+    </w:p>
+    <w:p>
+      <w:pPr>
+        <w:rPr>
+          <w:rFonts w:ascii="Times New Roman" w:eastAsia="Times New Roman" w:hAnsi="Times New Roman" w:cs="Times New Roman"/>
+          <w:b/>
+          <w:bCs/>
+        </w:rPr>
+      </w:pPr>
+      <w:r>
+        <w:rPr>
+          <w:rFonts w:ascii="Times New Roman" w:eastAsia="Times New Roman" w:hAnsi="Times New Roman" w:cs="Times New Roman"/>
+          <w:b/>
+          <w:bCs/>
+        </w:rPr>
+        <w:t>App configuration features:</w:t>
+      </w:r>
+    </w:p>
+    <w:p>
+      <w:pPr>
+        <w:spacing w:line="240" w:lineRule="auto"/>
+        <w:ind w:firstLine="720"/>
+        <w:rPr>
+          <w:rFonts w:ascii="Times New Roman" w:eastAsia="Times New Roman" w:hAnsi="Times New Roman" w:cs="Times New Roman"/>
+        </w:rPr>
+      </w:pPr>
+      <w:r>
+        <w:rPr>
+          <w:rFonts w:ascii="Times New Roman" w:eastAsia="Times New Roman" w:hAnsi="Times New Roman" w:cs="Times New Roman"/>
+        </w:rPr>
+        <w:t>-Personal profile.</w:t>
+      </w:r>
+    </w:p>
+    <w:p>
+      <w:pPr>
+        <w:spacing w:line="240" w:lineRule="auto"/>
+        <w:ind w:left="720" w:firstLine="720"/>
+        <w:rPr>
+          <w:rFonts w:ascii="Times New Roman" w:eastAsia="Times New Roman" w:hAnsi="Times New Roman" w:cs="Times New Roman"/>
+        </w:rPr>
+      </w:pPr>
+      <w:r>
+        <w:rPr>
+          <w:rFonts w:ascii="Times New Roman" w:eastAsia="Times New Roman" w:hAnsi="Times New Roman" w:cs="Times New Roman"/>
+        </w:rPr>
+        <w:t>- Company profile.</w:t>
+      </w:r>
+    </w:p>
+    <w:p>
+      <w:pPr>
+        <w:spacing w:line="240" w:lineRule="auto"/>
+        <w:ind w:left="720" w:firstLine="720"/>
+        <w:rPr>
+          <w:rFonts w:ascii="Times New Roman" w:eastAsia="Times New Roman" w:hAnsi="Times New Roman" w:cs="Times New Roman"/>
+        </w:rPr>
+      </w:pPr>
+      <w:r>
+        <w:rPr>
+          <w:rFonts w:ascii="Times New Roman" w:eastAsia="Times New Roman" w:hAnsi="Times New Roman" w:cs="Times New Roman"/>
+        </w:rPr>
+        <w:t>- App settings.</w:t>
       </w:r>
     </w:p>
     <w:p>
       <w:pPr>
         <w:ind w:left="720"/>
         <w:rPr>
-          <w:rFonts w:eastAsia="Times New Roman"/>
-        </w:rPr>
-      </w:pPr>
-    </w:p>
-    <w:p>
-      <w:pPr>
-        <w:rPr>
-          <w:rFonts w:eastAsia="Times New Roman"/>
-        </w:rPr>
-      </w:pPr>
-    </w:p>
-    <w:p>
-      <w:pPr>
+          <w:rFonts w:ascii="Times New Roman" w:eastAsia="Times New Roman" w:hAnsi="Times New Roman" w:cs="Times New Roman"/>
+        </w:rPr>
+      </w:pPr>
+    </w:p>
+    <w:p>
+      <w:pPr>
+        <w:rPr>
+          <w:rFonts w:ascii="Times New Roman" w:eastAsia="Times New Roman" w:hAnsi="Times New Roman" w:cs="Times New Roman"/>
+        </w:rPr>
+      </w:pPr>
+    </w:p>
+    <w:p>
+      <w:pPr>
+        <w:rPr>
+          <w:rFonts w:ascii="Times New Roman" w:eastAsia="Times New Roman" w:hAnsi="Times New Roman" w:cs="Times New Roman"/>
+        </w:rPr>
+      </w:pPr>
+    </w:p>
+    <w:p>
+      <w:pPr>
+        <w:rPr>
+          <w:rFonts w:ascii="Times New Roman" w:eastAsia="Times New Roman" w:hAnsi="Times New Roman" w:cs="Times New Roman"/>
+        </w:rPr>
+      </w:pPr>
+    </w:p>
+    <w:p>
+      <w:pPr>
+        <w:rPr>
+          <w:rFonts w:eastAsia="Times New Roman"/>
+        </w:rPr>
+      </w:pPr>
+    </w:p>
+    <w:p>
+      <w:pPr>
+        <w:rPr>
+          <w:rFonts w:eastAsia="Times New Roman"/>
+        </w:rPr>
+      </w:pPr>
+      <w:r>
         <w:rPr>
           <w:rFonts w:eastAsia="Times New Roman"/>
           <w:b/>
-        </w:rPr>
-      </w:pPr>
-      <w:r>
+          <w:bCs/>
+        </w:rPr>
+        <w:lastRenderedPageBreak/>
+        <w:t>Target Audience</w:t>
+      </w:r>
+      <w:r>
+        <w:rPr>
+          <w:rFonts w:eastAsia="Times New Roman"/>
+        </w:rPr>
+        <w:t>: CEO of small sales companies.</w:t>
+      </w:r>
+    </w:p>
+    <w:p>
+      <w:pPr>
+        <w:rPr>
+          <w:rFonts w:ascii="Times New Roman" w:eastAsia="Times New Roman" w:hAnsi="Times New Roman" w:cs="Times New Roman"/>
+        </w:rPr>
+      </w:pPr>
+    </w:p>
+    <w:p>
+      <w:pPr>
+        <w:rPr>
+          <w:rFonts w:ascii="Times New Roman" w:eastAsia="Times New Roman" w:hAnsi="Times New Roman" w:cs="Times New Roman"/>
+        </w:rPr>
+      </w:pPr>
+    </w:p>
+    <w:p>
+      <w:pPr>
+        <w:rPr>
+          <w:rFonts w:eastAsia="Times New Roman"/>
+        </w:rPr>
+      </w:pPr>
+    </w:p>
+    <w:p>
+      <w:pPr>
         <w:rPr>
           <w:rFonts w:eastAsia="Times New Roman"/>
           <w:b/>
         </w:rPr>
-        <w:t>Funcionalidades de configuração do App:</w:t>
-      </w:r>
-    </w:p>
-    <w:p>
-      <w:pPr>
-        <w:numPr>
-          <w:ilvl w:val="0"/>
-          <w:numId w:val="4"/>
-        </w:numPr>
-        <w:rPr>
-          <w:rFonts w:eastAsia="Times New Roman"/>
-        </w:rPr>
-      </w:pPr>
-      <w:r>
-        <w:rPr>
-          <w:rFonts w:eastAsia="Times New Roman"/>
-        </w:rPr>
-        <w:t>Perfil Pessoal.</w:t>
-      </w:r>
-    </w:p>
-    <w:p>
-      <w:pPr>
-        <w:numPr>
-          <w:ilvl w:val="0"/>
-          <w:numId w:val="4"/>
-        </w:numPr>
-        <w:rPr>
-          <w:rFonts w:eastAsia="Times New Roman"/>
-        </w:rPr>
-      </w:pPr>
-      <w:r>
-        <w:rPr>
-          <w:rFonts w:eastAsia="Times New Roman"/>
-        </w:rPr>
-        <w:t>Perfil da empresa.</w:t>
-      </w:r>
-    </w:p>
-    <w:p>
-      <w:pPr>
-        <w:numPr>
-          <w:ilvl w:val="0"/>
-          <w:numId w:val="4"/>
-        </w:numPr>
-        <w:rPr>
-          <w:rFonts w:eastAsia="Times New Roman"/>
-        </w:rPr>
-      </w:pPr>
-      <w:r>
-        <w:rPr>
-          <w:rFonts w:eastAsia="Times New Roman"/>
-        </w:rPr>
-        <w:t>Configurações do app.</w:t>
-      </w:r>
-    </w:p>
-    <w:p>
-      <w:pPr>
-        <w:ind w:left="1440"/>
-        <w:rPr>
-          <w:rFonts w:ascii="Times New Roman" w:eastAsia="Times New Roman" w:hAnsi="Times New Roman" w:cs="Times New Roman"/>
-        </w:rPr>
-      </w:pPr>
-    </w:p>
-    <w:p>
-      <w:pPr>
-        <w:ind w:left="720"/>
-        <w:rPr>
-          <w:rFonts w:ascii="Times New Roman" w:eastAsia="Times New Roman" w:hAnsi="Times New Roman" w:cs="Times New Roman"/>
-        </w:rPr>
-      </w:pPr>
-    </w:p>
-    <w:p>
-      <w:pPr>
-        <w:rPr>
-          <w:rFonts w:ascii="Times New Roman" w:eastAsia="Times New Roman" w:hAnsi="Times New Roman" w:cs="Times New Roman"/>
-        </w:rPr>
-      </w:pPr>
-    </w:p>
-    <w:p>
-      <w:pPr>
-        <w:rPr>
-          <w:rFonts w:ascii="Times New Roman" w:eastAsia="Times New Roman" w:hAnsi="Times New Roman" w:cs="Times New Roman"/>
-        </w:rPr>
-      </w:pPr>
-    </w:p>
-    <w:p>
-      <w:pPr>
-        <w:rPr>
-          <w:rFonts w:ascii="Times New Roman" w:eastAsia="Times New Roman" w:hAnsi="Times New Roman" w:cs="Times New Roman"/>
-        </w:rPr>
-      </w:pPr>
-    </w:p>
-    <w:p>
-      <w:pPr>
-        <w:rPr>
-          <w:rFonts w:eastAsia="Times New Roman"/>
-        </w:rPr>
-      </w:pPr>
-    </w:p>
-    <w:p>
-      <w:pPr>
-        <w:rPr>
-          <w:rFonts w:eastAsia="Times New Roman"/>
-        </w:rPr>
       </w:pPr>
       <w:r>
         <w:rPr>
           <w:rFonts w:eastAsia="Times New Roman"/>
           <w:b/>
         </w:rPr>
-        <w:t>Público Alvo:</w:t>
-      </w:r>
-      <w:r>
-        <w:rPr>
-          <w:rFonts w:eastAsia="Times New Roman"/>
-        </w:rPr>
-        <w:t xml:space="preserve"> </w:t>
-      </w:r>
-      <w:proofErr w:type="spellStart"/>
-      <w:r>
-        <w:rPr>
-          <w:rFonts w:eastAsia="Times New Roman"/>
-        </w:rPr>
-        <w:t>CEO</w:t>
-      </w:r>
-      <w:r>
-        <w:rPr>
-          <w:rFonts w:eastAsia="Times New Roman"/>
-        </w:rPr>
-        <w:t>’s</w:t>
-      </w:r>
-      <w:proofErr w:type="spellEnd"/>
-      <w:r>
-        <w:rPr>
-          <w:rFonts w:eastAsia="Times New Roman"/>
-        </w:rPr>
-        <w:t xml:space="preserve"> de </w:t>
-      </w:r>
-      <w:r>
-        <w:rPr>
-          <w:rFonts w:eastAsia="Times New Roman"/>
-        </w:rPr>
-        <w:t>pequenas empresas</w:t>
-      </w:r>
-      <w:r>
-        <w:rPr>
-          <w:rFonts w:eastAsia="Times New Roman"/>
-        </w:rPr>
-        <w:t xml:space="preserve"> de vendas.</w:t>
-      </w:r>
-    </w:p>
-    <w:p>
-      <w:pPr>
-        <w:rPr>
-          <w:rFonts w:ascii="Times New Roman" w:eastAsia="Times New Roman" w:hAnsi="Times New Roman" w:cs="Times New Roman"/>
-        </w:rPr>
-      </w:pPr>
-    </w:p>
-    <w:p>
-      <w:pPr>
-        <w:rPr>
-          <w:rFonts w:ascii="Times New Roman" w:eastAsia="Times New Roman" w:hAnsi="Times New Roman" w:cs="Times New Roman"/>
-        </w:rPr>
-      </w:pPr>
-    </w:p>
-    <w:p>
-      <w:pPr>
-        <w:rPr>
-          <w:rFonts w:eastAsia="Times New Roman"/>
-        </w:rPr>
-      </w:pPr>
-    </w:p>
-    <w:p>
-      <w:pPr>
-        <w:rPr>
-          <w:rFonts w:eastAsia="Times New Roman"/>
-          <w:b/>
-        </w:rPr>
-      </w:pPr>
-      <w:r>
-        <w:rPr>
-          <w:rFonts w:eastAsia="Times New Roman"/>
-          <w:b/>
-        </w:rPr>
-        <w:t xml:space="preserve">Algumas </w:t>
-      </w:r>
-      <w:r>
-        <w:rPr>
-          <w:rFonts w:eastAsia="Times New Roman"/>
-          <w:b/>
-        </w:rPr>
-        <w:t>telas:</w:t>
+        <w:t>Some screens:</w:t>
       </w:r>
     </w:p>
     <w:p>
@@ -1244,8 +1072,35 @@
           <w:rFonts w:eastAsia="Times New Roman"/>
           <w:b/>
         </w:rPr>
-        <w:lastRenderedPageBreak/>
-        <w:t>Backlog do produto:</w:t>
+        <w:t xml:space="preserve">Backlog </w:t>
+      </w:r>
+      <w:r>
+        <w:rPr>
+          <w:rFonts w:eastAsia="Times New Roman"/>
+          <w:b/>
+        </w:rPr>
+        <w:t>of</w:t>
+      </w:r>
+      <w:r>
+        <w:rPr>
+          <w:rFonts w:eastAsia="Times New Roman"/>
+          <w:b/>
+        </w:rPr>
+        <w:t xml:space="preserve"> produ</w:t>
+      </w:r>
+      <w:r>
+        <w:rPr>
+          <w:rFonts w:eastAsia="Times New Roman"/>
+          <w:b/>
+        </w:rPr>
+        <w:t>c</w:t>
+      </w:r>
+      <w:r>
+        <w:rPr>
+          <w:rFonts w:eastAsia="Times New Roman"/>
+          <w:b/>
+        </w:rPr>
+        <w:t>t:</w:t>
       </w:r>
     </w:p>
     <w:p>
@@ -1269,7 +1124,13 @@
         <w:rPr>
           <w:rFonts w:eastAsia="Times New Roman"/>
         </w:rPr>
-        <w:t>Login/Cadastro</w:t>
+        <w:t>Login/</w:t>
+      </w:r>
+      <w:r>
+        <w:rPr>
+          <w:rFonts w:eastAsia="Times New Roman"/>
+        </w:rPr>
+        <w:t>Register.</w:t>
       </w:r>
     </w:p>
     <w:p>
@@ -1286,7 +1147,14 @@
         <w:rPr>
           <w:rFonts w:eastAsia="Times New Roman"/>
         </w:rPr>
+        <w:lastRenderedPageBreak/>
         <w:t>Menu</w:t>
+      </w:r>
+      <w:r>
+        <w:rPr>
+          <w:rFonts w:eastAsia="Times New Roman"/>
+        </w:rPr>
+        <w:t>.</w:t>
       </w:r>
     </w:p>
     <w:p>
@@ -1303,7 +1171,7 @@
         <w:rPr>
           <w:rFonts w:eastAsia="Times New Roman"/>
         </w:rPr>
-        <w:t>Configurações</w:t>
+        <w:t>Settings.</w:t>
       </w:r>
     </w:p>
     <w:p>
@@ -1320,7 +1188,19 @@
         <w:rPr>
           <w:rFonts w:eastAsia="Times New Roman"/>
         </w:rPr>
-        <w:t>CRUD genérico.</w:t>
+        <w:t xml:space="preserve">Generic </w:t>
+      </w:r>
+      <w:r>
+        <w:rPr>
+          <w:rFonts w:eastAsia="Times New Roman"/>
+        </w:rPr>
+        <w:t>CRUD</w:t>
+      </w:r>
+      <w:r>
+        <w:rPr>
+          <w:rFonts w:eastAsia="Times New Roman"/>
+        </w:rPr>
+        <w:t>.</w:t>
       </w:r>
     </w:p>
     <w:p>
@@ -1337,7 +1217,13 @@
         <w:rPr>
           <w:rFonts w:eastAsia="Times New Roman"/>
         </w:rPr>
-        <w:t>Funcionários</w:t>
+        <w:t>Fina</w:t>
+      </w:r>
+      <w:r>
+        <w:rPr>
+          <w:rFonts w:eastAsia="Times New Roman"/>
+        </w:rPr>
+        <w:t>nces.</w:t>
       </w:r>
     </w:p>
     <w:p>
@@ -1354,7 +1240,7 @@
         <w:rPr>
           <w:rFonts w:eastAsia="Times New Roman"/>
         </w:rPr>
-        <w:t>Produtos</w:t>
+        <w:t>Employees.</w:t>
       </w:r>
     </w:p>
     <w:p>
@@ -1371,7 +1257,25 @@
         <w:rPr>
           <w:rFonts w:eastAsia="Times New Roman"/>
         </w:rPr>
-        <w:t>Vendas</w:t>
+        <w:t>Produ</w:t>
+      </w:r>
+      <w:r>
+        <w:rPr>
+          <w:rFonts w:eastAsia="Times New Roman"/>
+        </w:rPr>
+        <w:t>c</w:t>
+      </w:r>
+      <w:r>
+        <w:rPr>
+          <w:rFonts w:eastAsia="Times New Roman"/>
+        </w:rPr>
+        <w:t>t</w:t>
+      </w:r>
+      <w:r>
+        <w:rPr>
+          <w:rFonts w:eastAsia="Times New Roman"/>
+        </w:rPr>
+        <w:t>s.</w:t>
       </w:r>
     </w:p>
     <w:p>
@@ -1388,7 +1292,7 @@
         <w:rPr>
           <w:rFonts w:eastAsia="Times New Roman"/>
         </w:rPr>
-        <w:t>Finanças</w:t>
+        <w:t>Sales.</w:t>
       </w:r>
     </w:p>
     <w:p>
@@ -1405,7 +1309,25 @@
         <w:rPr>
           <w:rFonts w:eastAsia="Times New Roman"/>
         </w:rPr>
-        <w:t>Gráficos</w:t>
+        <w:t>Gr</w:t>
+      </w:r>
+      <w:r>
+        <w:rPr>
+          <w:rFonts w:eastAsia="Times New Roman"/>
+        </w:rPr>
+        <w:t>a</w:t>
+      </w:r>
+      <w:r>
+        <w:rPr>
+          <w:rFonts w:eastAsia="Times New Roman"/>
+        </w:rPr>
+        <w:t>ph</w:t>
+      </w:r>
+      <w:r>
+        <w:rPr>
+          <w:rFonts w:eastAsia="Times New Roman"/>
+        </w:rPr>
+        <w:t>ics</w:t>
       </w:r>
       <w:r>
         <w:rPr>
@@ -1432,9 +1354,15 @@
       <w:bookmarkEnd w:id="0"/>
       <w:r>
         <w:rPr>
-          <w:i/>
-        </w:rPr>
-        <w:t>Planejamento</w:t>
+          <w:rFonts w:ascii="Times New Roman" w:eastAsia="Times New Roman" w:hAnsi="Times New Roman" w:cs="Times New Roman"/>
+        </w:rPr>
+        <w:t>P</w:t>
+      </w:r>
+      <w:r>
+        <w:rPr>
+          <w:rFonts w:ascii="Times New Roman" w:eastAsia="Times New Roman" w:hAnsi="Times New Roman" w:cs="Times New Roman"/>
+        </w:rPr>
+        <w:t>lanning</w:t>
       </w:r>
     </w:p>
     <w:p>
@@ -1495,7 +1423,13 @@
               <w:rPr>
                 <w:rFonts w:ascii="Times New Roman" w:eastAsia="Times New Roman" w:hAnsi="Times New Roman" w:cs="Times New Roman"/>
               </w:rPr>
-              <w:t>1ª entrega</w:t>
+              <w:t xml:space="preserve">1ª </w:t>
+            </w:r>
+            <w:r>
+              <w:rPr>
+                <w:rFonts w:ascii="Times New Roman" w:eastAsia="Times New Roman" w:hAnsi="Times New Roman" w:cs="Times New Roman"/>
+              </w:rPr>
+              <w:t>Checkpoint</w:t>
             </w:r>
           </w:p>
         </w:tc>
@@ -1536,21 +1470,310 @@
               <w:rPr>
                 <w:rFonts w:ascii="Times New Roman" w:eastAsia="Times New Roman" w:hAnsi="Times New Roman" w:cs="Times New Roman"/>
               </w:rPr>
-              <w:t xml:space="preserve">Telas:  login (CEO, funcionário, cliente), home (geral - CEO, funcionário e </w:t>
-            </w:r>
-            <w:proofErr w:type="gramStart"/>
-            <w:r>
-              <w:rPr>
-                <w:rFonts w:ascii="Times New Roman" w:eastAsia="Times New Roman" w:hAnsi="Times New Roman" w:cs="Times New Roman"/>
-              </w:rPr>
-              <w:t>cliente )</w:t>
-            </w:r>
-            <w:proofErr w:type="gramEnd"/>
-            <w:r>
-              <w:rPr>
-                <w:rFonts w:ascii="Times New Roman" w:eastAsia="Times New Roman" w:hAnsi="Times New Roman" w:cs="Times New Roman"/>
-              </w:rPr>
-              <w:t>, recuperar a senha, registrar usuário, configurações (usuário e geral), finanças (Caixa, Despesa, histórico de ações), funcionários (CRUD, Anotações), produtos (CRUD, Gráficos e Estoque), vendas (CRUD) e tela de projeção.</w:t>
+              <w:t>Screens</w:t>
+            </w:r>
+            <w:r>
+              <w:rPr>
+                <w:rFonts w:ascii="Times New Roman" w:eastAsia="Times New Roman" w:hAnsi="Times New Roman" w:cs="Times New Roman"/>
+              </w:rPr>
+              <w:t xml:space="preserve">:  login (CEO, </w:t>
+            </w:r>
+            <w:r>
+              <w:rPr>
+                <w:rFonts w:ascii="Times New Roman" w:eastAsia="Times New Roman" w:hAnsi="Times New Roman" w:cs="Times New Roman"/>
+              </w:rPr>
+              <w:t>employees</w:t>
+            </w:r>
+            <w:r>
+              <w:rPr>
+                <w:rFonts w:ascii="Times New Roman" w:eastAsia="Times New Roman" w:hAnsi="Times New Roman" w:cs="Times New Roman"/>
+              </w:rPr>
+              <w:t xml:space="preserve">, </w:t>
+            </w:r>
+            <w:r>
+              <w:rPr>
+                <w:rFonts w:ascii="Times New Roman" w:eastAsia="Times New Roman" w:hAnsi="Times New Roman" w:cs="Times New Roman"/>
+              </w:rPr>
+              <w:t>Client</w:t>
+            </w:r>
+            <w:r>
+              <w:rPr>
+                <w:rFonts w:ascii="Times New Roman" w:eastAsia="Times New Roman" w:hAnsi="Times New Roman" w:cs="Times New Roman"/>
+              </w:rPr>
+              <w:t>), home (</w:t>
+            </w:r>
+            <w:r>
+              <w:rPr>
+                <w:rFonts w:ascii="Times New Roman" w:eastAsia="Times New Roman" w:hAnsi="Times New Roman" w:cs="Times New Roman"/>
+              </w:rPr>
+              <w:t>gener</w:t>
+            </w:r>
+            <w:r>
+              <w:rPr>
+                <w:rFonts w:ascii="Times New Roman" w:eastAsia="Times New Roman" w:hAnsi="Times New Roman" w:cs="Times New Roman"/>
+              </w:rPr>
+              <w:t xml:space="preserve">al - CEO, </w:t>
+            </w:r>
+            <w:r>
+              <w:rPr>
+                <w:rFonts w:ascii="Times New Roman" w:eastAsia="Times New Roman" w:hAnsi="Times New Roman" w:cs="Times New Roman"/>
+              </w:rPr>
+              <w:t>employees</w:t>
+            </w:r>
+            <w:r>
+              <w:rPr>
+                <w:rFonts w:ascii="Times New Roman" w:eastAsia="Times New Roman" w:hAnsi="Times New Roman" w:cs="Times New Roman"/>
+              </w:rPr>
+              <w:t xml:space="preserve"> e client ), rec</w:t>
+            </w:r>
+            <w:r>
+              <w:rPr>
+                <w:rFonts w:ascii="Times New Roman" w:eastAsia="Times New Roman" w:hAnsi="Times New Roman" w:cs="Times New Roman"/>
+              </w:rPr>
+              <w:t>overy</w:t>
+            </w:r>
+            <w:r>
+              <w:rPr>
+                <w:rFonts w:ascii="Times New Roman" w:eastAsia="Times New Roman" w:hAnsi="Times New Roman" w:cs="Times New Roman"/>
+              </w:rPr>
+              <w:t xml:space="preserve"> </w:t>
+            </w:r>
+            <w:r>
+              <w:rPr>
+                <w:rFonts w:ascii="Times New Roman" w:eastAsia="Times New Roman" w:hAnsi="Times New Roman" w:cs="Times New Roman"/>
+              </w:rPr>
+              <w:t>of password</w:t>
+            </w:r>
+            <w:r>
+              <w:rPr>
+                <w:rFonts w:ascii="Times New Roman" w:eastAsia="Times New Roman" w:hAnsi="Times New Roman" w:cs="Times New Roman"/>
+              </w:rPr>
+              <w:t>, regist</w:t>
+            </w:r>
+            <w:r>
+              <w:rPr>
+                <w:rFonts w:ascii="Times New Roman" w:eastAsia="Times New Roman" w:hAnsi="Times New Roman" w:cs="Times New Roman"/>
+              </w:rPr>
+              <w:t>e</w:t>
+            </w:r>
+            <w:r>
+              <w:rPr>
+                <w:rFonts w:ascii="Times New Roman" w:eastAsia="Times New Roman" w:hAnsi="Times New Roman" w:cs="Times New Roman"/>
+              </w:rPr>
+              <w:t>r us</w:t>
+            </w:r>
+            <w:r>
+              <w:rPr>
+                <w:rFonts w:ascii="Times New Roman" w:eastAsia="Times New Roman" w:hAnsi="Times New Roman" w:cs="Times New Roman"/>
+              </w:rPr>
+              <w:t>e</w:t>
+            </w:r>
+            <w:r>
+              <w:rPr>
+                <w:rFonts w:ascii="Times New Roman" w:eastAsia="Times New Roman" w:hAnsi="Times New Roman" w:cs="Times New Roman"/>
+              </w:rPr>
+              <w:t xml:space="preserve">r, </w:t>
+            </w:r>
+            <w:r>
+              <w:rPr>
+                <w:rFonts w:ascii="Times New Roman" w:eastAsia="Times New Roman" w:hAnsi="Times New Roman" w:cs="Times New Roman"/>
+              </w:rPr>
+              <w:t>settings</w:t>
+            </w:r>
+            <w:r>
+              <w:rPr>
+                <w:rFonts w:ascii="Times New Roman" w:eastAsia="Times New Roman" w:hAnsi="Times New Roman" w:cs="Times New Roman"/>
+              </w:rPr>
+              <w:t xml:space="preserve"> (us</w:t>
+            </w:r>
+            <w:r>
+              <w:rPr>
+                <w:rFonts w:ascii="Times New Roman" w:eastAsia="Times New Roman" w:hAnsi="Times New Roman" w:cs="Times New Roman"/>
+              </w:rPr>
+              <w:t>e</w:t>
+            </w:r>
+            <w:r>
+              <w:rPr>
+                <w:rFonts w:ascii="Times New Roman" w:eastAsia="Times New Roman" w:hAnsi="Times New Roman" w:cs="Times New Roman"/>
+              </w:rPr>
+              <w:t xml:space="preserve">r </w:t>
+            </w:r>
+            <w:r>
+              <w:rPr>
+                <w:rFonts w:ascii="Times New Roman" w:eastAsia="Times New Roman" w:hAnsi="Times New Roman" w:cs="Times New Roman"/>
+              </w:rPr>
+              <w:t>and</w:t>
+            </w:r>
+            <w:r>
+              <w:rPr>
+                <w:rFonts w:ascii="Times New Roman" w:eastAsia="Times New Roman" w:hAnsi="Times New Roman" w:cs="Times New Roman"/>
+              </w:rPr>
+              <w:t xml:space="preserve"> ge</w:t>
+            </w:r>
+            <w:r>
+              <w:rPr>
+                <w:rFonts w:ascii="Times New Roman" w:eastAsia="Times New Roman" w:hAnsi="Times New Roman" w:cs="Times New Roman"/>
+              </w:rPr>
+              <w:t>ne</w:t>
+            </w:r>
+            <w:r>
+              <w:rPr>
+                <w:rFonts w:ascii="Times New Roman" w:eastAsia="Times New Roman" w:hAnsi="Times New Roman" w:cs="Times New Roman"/>
+              </w:rPr>
+              <w:t>ral), finan</w:t>
+            </w:r>
+            <w:r>
+              <w:rPr>
+                <w:rFonts w:ascii="Times New Roman" w:eastAsia="Times New Roman" w:hAnsi="Times New Roman" w:cs="Times New Roman"/>
+              </w:rPr>
+              <w:t>ce</w:t>
+            </w:r>
+            <w:r>
+              <w:rPr>
+                <w:rFonts w:ascii="Times New Roman" w:eastAsia="Times New Roman" w:hAnsi="Times New Roman" w:cs="Times New Roman"/>
+              </w:rPr>
+              <w:t xml:space="preserve"> (</w:t>
+            </w:r>
+            <w:r>
+              <w:rPr>
+                <w:rFonts w:ascii="Times New Roman" w:eastAsia="Times New Roman" w:hAnsi="Times New Roman" w:cs="Times New Roman"/>
+              </w:rPr>
+              <w:t>money</w:t>
+            </w:r>
+            <w:r>
+              <w:rPr>
+                <w:rFonts w:ascii="Times New Roman" w:eastAsia="Times New Roman" w:hAnsi="Times New Roman" w:cs="Times New Roman"/>
+              </w:rPr>
+              <w:t xml:space="preserve">, </w:t>
+            </w:r>
+            <w:r>
+              <w:rPr>
+                <w:rFonts w:ascii="Times New Roman" w:eastAsia="Times New Roman" w:hAnsi="Times New Roman" w:cs="Times New Roman"/>
+              </w:rPr>
+              <w:t>withdraw</w:t>
+            </w:r>
+            <w:r>
+              <w:rPr>
+                <w:rFonts w:ascii="Times New Roman" w:eastAsia="Times New Roman" w:hAnsi="Times New Roman" w:cs="Times New Roman"/>
+              </w:rPr>
+              <w:t>,</w:t>
+            </w:r>
+            <w:r>
+              <w:t xml:space="preserve"> </w:t>
+            </w:r>
+            <w:r>
+              <w:rPr>
+                <w:rFonts w:ascii="Times New Roman" w:eastAsia="Times New Roman" w:hAnsi="Times New Roman" w:cs="Times New Roman"/>
+              </w:rPr>
+              <w:t>stock history</w:t>
+            </w:r>
+            <w:r>
+              <w:rPr>
+                <w:rFonts w:ascii="Times New Roman" w:eastAsia="Times New Roman" w:hAnsi="Times New Roman" w:cs="Times New Roman"/>
+              </w:rPr>
+              <w:t xml:space="preserve">), </w:t>
+            </w:r>
+            <w:r>
+              <w:rPr>
+                <w:rFonts w:ascii="Times New Roman" w:eastAsia="Times New Roman" w:hAnsi="Times New Roman" w:cs="Times New Roman"/>
+              </w:rPr>
+              <w:t xml:space="preserve">employees </w:t>
+            </w:r>
+            <w:r>
+              <w:rPr>
+                <w:rFonts w:ascii="Times New Roman" w:eastAsia="Times New Roman" w:hAnsi="Times New Roman" w:cs="Times New Roman"/>
+              </w:rPr>
+              <w:t>(CRUD,</w:t>
+            </w:r>
+            <w:r>
+              <w:rPr>
+                <w:rFonts w:ascii="Times New Roman" w:eastAsia="Times New Roman" w:hAnsi="Times New Roman" w:cs="Times New Roman"/>
+              </w:rPr>
+              <w:t>Notes</w:t>
+            </w:r>
+            <w:r>
+              <w:rPr>
+                <w:rFonts w:ascii="Times New Roman" w:eastAsia="Times New Roman" w:hAnsi="Times New Roman" w:cs="Times New Roman"/>
+              </w:rPr>
+              <w:t>), produ</w:t>
+            </w:r>
+            <w:r>
+              <w:rPr>
+                <w:rFonts w:ascii="Times New Roman" w:eastAsia="Times New Roman" w:hAnsi="Times New Roman" w:cs="Times New Roman"/>
+              </w:rPr>
+              <w:t>c</w:t>
+            </w:r>
+            <w:r>
+              <w:rPr>
+                <w:rFonts w:ascii="Times New Roman" w:eastAsia="Times New Roman" w:hAnsi="Times New Roman" w:cs="Times New Roman"/>
+              </w:rPr>
+              <w:t>t (CRUD, Grá</w:t>
+            </w:r>
+            <w:r>
+              <w:rPr>
+                <w:rFonts w:ascii="Times New Roman" w:eastAsia="Times New Roman" w:hAnsi="Times New Roman" w:cs="Times New Roman"/>
+              </w:rPr>
+              <w:t>ph</w:t>
+            </w:r>
+            <w:r>
+              <w:rPr>
+                <w:rFonts w:ascii="Times New Roman" w:eastAsia="Times New Roman" w:hAnsi="Times New Roman" w:cs="Times New Roman"/>
+              </w:rPr>
+              <w:t xml:space="preserve">ics </w:t>
+            </w:r>
+            <w:r>
+              <w:rPr>
+                <w:rFonts w:ascii="Times New Roman" w:eastAsia="Times New Roman" w:hAnsi="Times New Roman" w:cs="Times New Roman"/>
+              </w:rPr>
+              <w:t>and</w:t>
+            </w:r>
+            <w:r>
+              <w:rPr>
+                <w:rFonts w:ascii="Times New Roman" w:eastAsia="Times New Roman" w:hAnsi="Times New Roman" w:cs="Times New Roman"/>
+              </w:rPr>
+              <w:t xml:space="preserve"> </w:t>
+            </w:r>
+            <w:r>
+              <w:rPr>
+                <w:rFonts w:ascii="Times New Roman" w:eastAsia="Times New Roman" w:hAnsi="Times New Roman" w:cs="Times New Roman"/>
+              </w:rPr>
+              <w:t>inventory</w:t>
+            </w:r>
+            <w:r>
+              <w:rPr>
+                <w:rFonts w:ascii="Times New Roman" w:eastAsia="Times New Roman" w:hAnsi="Times New Roman" w:cs="Times New Roman"/>
+              </w:rPr>
+              <w:t xml:space="preserve">), </w:t>
+            </w:r>
+            <w:r>
+              <w:rPr>
+                <w:rFonts w:ascii="Times New Roman" w:eastAsia="Times New Roman" w:hAnsi="Times New Roman" w:cs="Times New Roman"/>
+              </w:rPr>
+              <w:t>sales</w:t>
+            </w:r>
+            <w:r>
+              <w:rPr>
+                <w:rFonts w:ascii="Times New Roman" w:eastAsia="Times New Roman" w:hAnsi="Times New Roman" w:cs="Times New Roman"/>
+              </w:rPr>
+              <w:t xml:space="preserve"> (CRUD) </w:t>
+            </w:r>
+            <w:r>
+              <w:rPr>
+                <w:rFonts w:ascii="Times New Roman" w:eastAsia="Times New Roman" w:hAnsi="Times New Roman" w:cs="Times New Roman"/>
+              </w:rPr>
+              <w:t>and projection screen</w:t>
+            </w:r>
+            <w:r>
+              <w:rPr>
+                <w:rFonts w:ascii="Times New Roman" w:eastAsia="Times New Roman" w:hAnsi="Times New Roman" w:cs="Times New Roman"/>
+              </w:rPr>
+              <w:t>.</w:t>
+            </w:r>
+            <w:r>
+              <w:rPr>
+                <w:rFonts w:ascii="Times New Roman" w:eastAsia="Times New Roman" w:hAnsi="Times New Roman" w:cs="Times New Roman"/>
+              </w:rPr>
+              <w:t xml:space="preserve"> Add Classes (product, employee, company, expense,sale and user).</w:t>
             </w:r>
           </w:p>
         </w:tc>
@@ -1692,21 +1915,13 @@
               <w:rPr>
                 <w:rFonts w:ascii="Times New Roman" w:eastAsia="Times New Roman" w:hAnsi="Times New Roman" w:cs="Times New Roman"/>
               </w:rPr>
-              <w:t xml:space="preserve"> login (CEO, funcionário, cliente), home (geral - CEO, funcionário e </w:t>
-            </w:r>
-            <w:proofErr w:type="gramStart"/>
-            <w:r>
-              <w:rPr>
-                <w:rFonts w:ascii="Times New Roman" w:eastAsia="Times New Roman" w:hAnsi="Times New Roman" w:cs="Times New Roman"/>
-              </w:rPr>
-              <w:t>cliente )</w:t>
-            </w:r>
-            <w:proofErr w:type="gramEnd"/>
-            <w:r>
-              <w:rPr>
-                <w:rFonts w:ascii="Times New Roman" w:eastAsia="Times New Roman" w:hAnsi="Times New Roman" w:cs="Times New Roman"/>
-              </w:rPr>
-              <w:t>, recuperar a senha, registrar usuário, configurações (usuário e geral).</w:t>
+              <w:t xml:space="preserve"> </w:t>
+            </w:r>
+            <w:r>
+              <w:rPr>
+                <w:rFonts w:ascii="Times New Roman" w:eastAsia="Times New Roman" w:hAnsi="Times New Roman" w:cs="Times New Roman"/>
+              </w:rPr>
+              <w:t>Screens:  login (CEO, employees, Client), home (general - CEO, employees e client ), recovery of password, register user, settings (user and general),</w:t>
             </w:r>
           </w:p>
         </w:tc>
@@ -1775,7 +1990,46 @@
               <w:rPr>
                 <w:rFonts w:ascii="Times New Roman" w:eastAsia="Times New Roman" w:hAnsi="Times New Roman" w:cs="Times New Roman"/>
               </w:rPr>
-              <w:t>finanças (Caixa, Despesa, histórico de ações), funcionários (CRUD, Anotações), produtos (CRUD, Gráficos e Estoque), vendas (CRUD) e tela de projeção.</w:t>
+              <w:t xml:space="preserve">finance (money, </w:t>
+            </w:r>
+            <w:r>
+              <w:rPr>
+                <w:rFonts w:ascii="Times New Roman" w:eastAsia="Times New Roman" w:hAnsi="Times New Roman" w:cs="Times New Roman"/>
+              </w:rPr>
+              <w:t>withdraw</w:t>
+            </w:r>
+            <w:r>
+              <w:rPr>
+                <w:rFonts w:ascii="Times New Roman" w:eastAsia="Times New Roman" w:hAnsi="Times New Roman" w:cs="Times New Roman"/>
+              </w:rPr>
+              <w:t>,</w:t>
+            </w:r>
+            <w:r>
+              <w:t xml:space="preserve"> </w:t>
+            </w:r>
+            <w:r>
+              <w:rPr>
+                <w:rFonts w:ascii="Times New Roman" w:eastAsia="Times New Roman" w:hAnsi="Times New Roman" w:cs="Times New Roman"/>
+              </w:rPr>
+              <w:t>stock history</w:t>
+            </w:r>
+            <w:r>
+              <w:rPr>
+                <w:rFonts w:ascii="Times New Roman" w:eastAsia="Times New Roman" w:hAnsi="Times New Roman" w:cs="Times New Roman"/>
+              </w:rPr>
+              <w:t xml:space="preserve">), employees (CRUD,Notes), product (CRUD, Gráphics and </w:t>
+            </w:r>
+            <w:r>
+              <w:rPr>
+                <w:rFonts w:ascii="Times New Roman" w:eastAsia="Times New Roman" w:hAnsi="Times New Roman" w:cs="Times New Roman"/>
+              </w:rPr>
+              <w:t>inventory</w:t>
+            </w:r>
+            <w:r>
+              <w:rPr>
+                <w:rFonts w:ascii="Times New Roman" w:eastAsia="Times New Roman" w:hAnsi="Times New Roman" w:cs="Times New Roman"/>
+              </w:rPr>
+              <w:t>), sales (CRUD) and projection screen.</w:t>
             </w:r>
           </w:p>
         </w:tc>
@@ -1839,7 +2093,19 @@
               <w:rPr>
                 <w:rFonts w:ascii="Times New Roman" w:eastAsia="Times New Roman" w:hAnsi="Times New Roman" w:cs="Times New Roman"/>
               </w:rPr>
-              <w:t>2ª entrega</w:t>
+              <w:t>2ª</w:t>
+            </w:r>
+            <w:r>
+              <w:rPr>
+                <w:rFonts w:ascii="Times New Roman" w:eastAsia="Times New Roman" w:hAnsi="Times New Roman" w:cs="Times New Roman"/>
+              </w:rPr>
+              <w:t xml:space="preserve"> </w:t>
+            </w:r>
+            <w:r>
+              <w:rPr>
+                <w:rFonts w:ascii="Times New Roman" w:eastAsia="Times New Roman" w:hAnsi="Times New Roman" w:cs="Times New Roman"/>
+              </w:rPr>
+              <w:t>Checkpoint</w:t>
             </w:r>
           </w:p>
         </w:tc>
@@ -1879,21 +2145,31 @@
               <w:rPr>
                 <w:rFonts w:ascii="Times New Roman" w:eastAsia="Times New Roman" w:hAnsi="Times New Roman" w:cs="Times New Roman"/>
               </w:rPr>
-              <w:t xml:space="preserve">Implementação dos </w:t>
-            </w:r>
-            <w:proofErr w:type="spellStart"/>
-            <w:r>
-              <w:rPr>
-                <w:rFonts w:ascii="Times New Roman" w:eastAsia="Times New Roman" w:hAnsi="Times New Roman" w:cs="Times New Roman"/>
-              </w:rPr>
-              <w:t>CRUDs</w:t>
-            </w:r>
-            <w:proofErr w:type="spellEnd"/>
-            <w:r>
-              <w:rPr>
-                <w:rFonts w:ascii="Times New Roman" w:eastAsia="Times New Roman" w:hAnsi="Times New Roman" w:cs="Times New Roman"/>
-              </w:rPr>
-              <w:t>, Adição das funcionalidades, criação de classes (funcionário, produto, histórico de ações e usuário) e adição do Banco de dados.</w:t>
+              <w:t>Implementation of CRUDs, addition of functionalities, creation</w:t>
+            </w:r>
+            <w:r>
+              <w:rPr>
+                <w:rFonts w:ascii="Times New Roman" w:eastAsia="Times New Roman" w:hAnsi="Times New Roman" w:cs="Times New Roman"/>
+              </w:rPr>
+              <w:t xml:space="preserve"> or settings</w:t>
+            </w:r>
+            <w:r>
+              <w:rPr>
+                <w:rFonts w:ascii="Times New Roman" w:eastAsia="Times New Roman" w:hAnsi="Times New Roman" w:cs="Times New Roman"/>
+              </w:rPr>
+              <w:t xml:space="preserve"> of classes (</w:t>
+            </w:r>
+            <w:r>
+              <w:rPr>
+                <w:rFonts w:ascii="Times New Roman" w:eastAsia="Times New Roman" w:hAnsi="Times New Roman" w:cs="Times New Roman"/>
+              </w:rPr>
+              <w:t xml:space="preserve">notes, </w:t>
+            </w:r>
+            <w:r>
+              <w:rPr>
+                <w:rFonts w:ascii="Times New Roman" w:eastAsia="Times New Roman" w:hAnsi="Times New Roman" w:cs="Times New Roman"/>
+              </w:rPr>
+              <w:t>employee, product, history of actions and user) and addition of the database.</w:t>
             </w:r>
           </w:p>
         </w:tc>
@@ -2043,40 +2319,20 @@
               <w:rPr>
                 <w:rFonts w:ascii="Times New Roman" w:eastAsia="Times New Roman" w:hAnsi="Times New Roman" w:cs="Times New Roman"/>
               </w:rPr>
-              <w:t xml:space="preserve">Implementação dos </w:t>
-            </w:r>
-            <w:proofErr w:type="spellStart"/>
-            <w:proofErr w:type="gramStart"/>
-            <w:r>
-              <w:rPr>
-                <w:rFonts w:ascii="Times New Roman" w:eastAsia="Times New Roman" w:hAnsi="Times New Roman" w:cs="Times New Roman"/>
-              </w:rPr>
-              <w:t>CRUDs</w:t>
-            </w:r>
-            <w:proofErr w:type="spellEnd"/>
-            <w:r>
-              <w:rPr>
-                <w:rFonts w:ascii="Times New Roman" w:eastAsia="Times New Roman" w:hAnsi="Times New Roman" w:cs="Times New Roman"/>
-              </w:rPr>
-              <w:t>,  Adição</w:t>
-            </w:r>
-            <w:proofErr w:type="gramEnd"/>
-            <w:r>
-              <w:rPr>
-                <w:rFonts w:ascii="Times New Roman" w:eastAsia="Times New Roman" w:hAnsi="Times New Roman" w:cs="Times New Roman"/>
-              </w:rPr>
-              <w:t xml:space="preserve"> das funcionalidades e adição do Banco de dados.</w:t>
-            </w:r>
-          </w:p>
-          <w:p>
-            <w:pPr>
-              <w:widowControl w:val="0"/>
-              <w:spacing w:line="240" w:lineRule="auto"/>
-              <w:jc w:val="center"/>
-              <w:rPr>
-                <w:rFonts w:ascii="Times New Roman" w:eastAsia="Times New Roman" w:hAnsi="Times New Roman" w:cs="Times New Roman"/>
-              </w:rPr>
-            </w:pPr>
+              <w:t>Implementation of CRUDs, addition of functionalities</w:t>
+            </w:r>
+            <w:r>
+              <w:rPr>
+                <w:rFonts w:ascii="Times New Roman" w:eastAsia="Times New Roman" w:hAnsi="Times New Roman" w:cs="Times New Roman"/>
+              </w:rPr>
+              <w:t xml:space="preserve"> </w:t>
+            </w:r>
+            <w:r>
+              <w:rPr>
+                <w:rFonts w:ascii="Times New Roman" w:eastAsia="Times New Roman" w:hAnsi="Times New Roman" w:cs="Times New Roman"/>
+              </w:rPr>
+              <w:t>and addition of the database.</w:t>
+            </w:r>
           </w:p>
         </w:tc>
       </w:tr>
@@ -2144,28 +2400,7 @@
               <w:rPr>
                 <w:rFonts w:ascii="Times New Roman" w:eastAsia="Times New Roman" w:hAnsi="Times New Roman" w:cs="Times New Roman"/>
               </w:rPr>
-              <w:t xml:space="preserve">criação de classes (funcionário, produto, </w:t>
-            </w:r>
-            <w:r>
-              <w:rPr>
-                <w:rFonts w:ascii="Times New Roman" w:eastAsia="Times New Roman" w:hAnsi="Times New Roman" w:cs="Times New Roman"/>
-              </w:rPr>
-              <w:lastRenderedPageBreak/>
-              <w:t>histórico de ações e usuário</w:t>
-            </w:r>
-            <w:proofErr w:type="gramStart"/>
-            <w:r>
-              <w:rPr>
-                <w:rFonts w:ascii="Times New Roman" w:eastAsia="Times New Roman" w:hAnsi="Times New Roman" w:cs="Times New Roman"/>
-              </w:rPr>
-              <w:t>),  adição</w:t>
-            </w:r>
-            <w:proofErr w:type="gramEnd"/>
-            <w:r>
-              <w:rPr>
-                <w:rFonts w:ascii="Times New Roman" w:eastAsia="Times New Roman" w:hAnsi="Times New Roman" w:cs="Times New Roman"/>
-              </w:rPr>
-              <w:t xml:space="preserve"> das funcionalidades e adição do Banco de dados.</w:t>
+              <w:t>addition of functionalities, creation of classes (employee, product, history of actions and user) and addition of the database</w:t>
             </w:r>
           </w:p>
         </w:tc>
@@ -2229,7 +2464,26 @@
               <w:rPr>
                 <w:rFonts w:ascii="Times New Roman" w:eastAsia="Times New Roman" w:hAnsi="Times New Roman" w:cs="Times New Roman"/>
               </w:rPr>
-              <w:t>3ª entrega</w:t>
+              <w:lastRenderedPageBreak/>
+              <w:t xml:space="preserve">3ª </w:t>
+            </w:r>
+            <w:r>
+              <w:rPr>
+                <w:rFonts w:ascii="Times New Roman" w:eastAsia="Times New Roman" w:hAnsi="Times New Roman" w:cs="Times New Roman"/>
+              </w:rPr>
+              <w:t>Chec</w:t>
+            </w:r>
+            <w:r>
+              <w:rPr>
+                <w:rFonts w:ascii="Times New Roman" w:eastAsia="Times New Roman" w:hAnsi="Times New Roman" w:cs="Times New Roman"/>
+              </w:rPr>
+              <w:t>kp</w:t>
+            </w:r>
+            <w:r>
+              <w:rPr>
+                <w:rFonts w:ascii="Times New Roman" w:eastAsia="Times New Roman" w:hAnsi="Times New Roman" w:cs="Times New Roman"/>
+              </w:rPr>
+              <w:t>oint</w:t>
             </w:r>
           </w:p>
         </w:tc>
@@ -2269,7 +2523,13 @@
               <w:rPr>
                 <w:rFonts w:ascii="Times New Roman" w:eastAsia="Times New Roman" w:hAnsi="Times New Roman" w:cs="Times New Roman"/>
               </w:rPr>
-              <w:t>Configuração do Banco de dados, Adição de autenticação e Ajustes (Onde necessário).</w:t>
+              <w:t>Database configuration, adding authentication</w:t>
+            </w:r>
+            <w:r>
+              <w:rPr>
+                <w:rFonts w:ascii="Times New Roman" w:eastAsia="Times New Roman" w:hAnsi="Times New Roman" w:cs="Times New Roman"/>
+              </w:rPr>
+              <w:t>, add classes(params, coordinates, points). Add multiple linear regression and graphics, add server.</w:t>
             </w:r>
           </w:p>
         </w:tc>
@@ -2409,9 +2669,28 @@
               <w:rPr>
                 <w:rFonts w:ascii="Times New Roman" w:eastAsia="Times New Roman" w:hAnsi="Times New Roman" w:cs="Times New Roman"/>
               </w:rPr>
-              <w:t>Adição de autenticação e Ajustes (Onde necessário), Tela de previsão.</w:t>
+              <w:t>adding authentication and settings (where necessary).</w:t>
             </w:r>
           </w:p>
+        </w:tc>
+      </w:tr>
+      <w:tr>
+        <w:tc>
+          <w:tcPr>
+            <w:tcW w:w="4500" w:type="dxa"/>
+            <w:tcBorders>
+              <w:top w:val="single" w:sz="8" w:space="0" w:color="000000"/>
+              <w:left w:val="single" w:sz="8" w:space="0" w:color="000000"/>
+              <w:bottom w:val="single" w:sz="8" w:space="0" w:color="000000"/>
+              <w:right w:val="single" w:sz="8" w:space="0" w:color="000000"/>
+            </w:tcBorders>
+            <w:tcMar>
+              <w:top w:w="100" w:type="dxa"/>
+              <w:left w:w="100" w:type="dxa"/>
+              <w:bottom w:w="100" w:type="dxa"/>
+              <w:right w:w="100" w:type="dxa"/>
+            </w:tcMar>
+          </w:tcPr>
           <w:p>
             <w:pPr>
               <w:widowControl w:val="0"/>
@@ -2420,6 +2699,45 @@
                 <w:rFonts w:ascii="Times New Roman" w:eastAsia="Times New Roman" w:hAnsi="Times New Roman" w:cs="Times New Roman"/>
               </w:rPr>
             </w:pPr>
+            <w:r>
+              <w:rPr>
+                <w:rFonts w:ascii="Times New Roman" w:eastAsia="Times New Roman" w:hAnsi="Times New Roman" w:cs="Times New Roman"/>
+              </w:rPr>
+              <w:t>Rodrigo</w:t>
+            </w:r>
+          </w:p>
+        </w:tc>
+        <w:tc>
+          <w:tcPr>
+            <w:tcW w:w="4500" w:type="dxa"/>
+            <w:tcBorders>
+              <w:top w:val="single" w:sz="8" w:space="0" w:color="000000"/>
+              <w:left w:val="single" w:sz="8" w:space="0" w:color="000000"/>
+              <w:bottom w:val="single" w:sz="8" w:space="0" w:color="000000"/>
+              <w:right w:val="single" w:sz="8" w:space="0" w:color="000000"/>
+            </w:tcBorders>
+            <w:tcMar>
+              <w:top w:w="100" w:type="dxa"/>
+              <w:left w:w="100" w:type="dxa"/>
+              <w:bottom w:w="100" w:type="dxa"/>
+              <w:right w:w="100" w:type="dxa"/>
+            </w:tcMar>
+          </w:tcPr>
+          <w:p>
+            <w:pPr>
+              <w:widowControl w:val="0"/>
+              <w:spacing w:line="240" w:lineRule="auto"/>
+              <w:jc w:val="center"/>
+              <w:rPr>
+                <w:rFonts w:ascii="Times New Roman" w:eastAsia="Times New Roman" w:hAnsi="Times New Roman" w:cs="Times New Roman"/>
+              </w:rPr>
+            </w:pPr>
+            <w:r>
+              <w:rPr>
+                <w:rFonts w:ascii="Times New Roman" w:eastAsia="Times New Roman" w:hAnsi="Times New Roman" w:cs="Times New Roman"/>
+              </w:rPr>
+              <w:t>adding authentication and settings (where necessary).</w:t>
+            </w:r>
           </w:p>
         </w:tc>
       </w:tr>
@@ -2497,8 +2815,14 @@
   <w:p>
     <w:pPr>
       <w:jc w:val="center"/>
+      <w:rPr>
+        <w:rFonts w:ascii="Times New Roman" w:hAnsi="Times New Roman" w:cs="Times New Roman"/>
+      </w:rPr>
     </w:pPr>
     <w:r>
+      <w:rPr>
+        <w:rFonts w:ascii="Times New Roman" w:hAnsi="Times New Roman" w:cs="Times New Roman"/>
+      </w:rPr>
       <w:t>SR Manager</w:t>
     </w:r>
   </w:p>
@@ -3721,7 +4045,6 @@
   <w:style w:type="character" w:default="1" w:styleId="Fontepargpadro">
     <w:name w:val="Default Paragraph Font"/>
     <w:uiPriority w:val="1"/>
-    <w:semiHidden/>
     <w:unhideWhenUsed/>
   </w:style>
   <w:style w:type="table" w:default="1" w:styleId="Tabelanormal">

</xml_diff>